<commit_message>
updated instructions state chart
</commit_message>
<xml_diff>
--- a/demo/doc/GameOfLifeInstructions.docx
+++ b/demo/doc/GameOfLifeInstructions.docx
@@ -122,9 +122,9 @@
       <w:r>
         <w:drawing>
           <wp:inline distT="0" distB="0" distL="0" distR="0">
-            <wp:extent cx="4933950" cy="3152775"/>
+            <wp:extent cx="4429125" cy="3009900"/>
             <wp:effectExtent l="19050" t="0" r="0" b="0"/>
-            <wp:docPr id="2" name="Object 1"/>
+            <wp:docPr id="1" name="Object 1"/>
             <wp:cNvGraphicFramePr/>
             <a:graphic xmlns:a="http://schemas.openxmlformats.org/drawingml/2006/main">
               <a:graphicData uri="http://schemas.openxmlformats.org/drawingml/2006/lockedCanvas">
@@ -4521,6 +4521,38 @@
                         <a:schemeClr val="accent1"/>
                       </a:fillRef>
                       <a:effectRef idx="0">
+                        <a:schemeClr val="accent1"/>
+                      </a:effectRef>
+                      <a:fontRef idx="minor">
+                        <a:schemeClr val="tx1"/>
+                      </a:fontRef>
+                    </a:style>
+                  </a:cxnSp>
+                  <a:cxnSp>
+                    <a:nvCxnSpPr>
+                      <a:cNvPr id="3" name="Straight Connector 2"/>
+                      <a:cNvCxnSpPr/>
+                    </a:nvCxnSpPr>
+                    <a:spPr>
+                      <a:xfrm>
+                        <a:off x="5867400" y="533400"/>
+                        <a:ext cx="76200" cy="6172200"/>
+                      </a:xfrm>
+                      <a:prstGeom prst="line">
+                        <a:avLst/>
+                      </a:prstGeom>
+                      <a:ln>
+                        <a:prstDash val="dash"/>
+                      </a:ln>
+                    </a:spPr>
+                    <a:style>
+                      <a:lnRef idx="2">
+                        <a:schemeClr val="accent1"/>
+                      </a:lnRef>
+                      <a:fillRef idx="0">
+                        <a:schemeClr val="accent1"/>
+                      </a:fillRef>
+                      <a:effectRef idx="1">
                         <a:schemeClr val="accent1"/>
                       </a:effectRef>
                       <a:fontRef idx="minor">

</xml_diff>